<commit_message>
Documento a entregar para la tercera revisión.
</commit_message>
<xml_diff>
--- a/Documento/Capítulo 6 - Conclusiones y recomendaciones.docx
+++ b/Documento/Capítulo 6 - Conclusiones y recomendaciones.docx
@@ -124,7 +124,21 @@
         <w:rPr>
           <w:rFonts w:ascii="Arial" w:hAnsi="Arial" w:cs="Arial"/>
         </w:rPr>
-        <w:t xml:space="preserve"> Arduino Nano 3.0</w:t>
+        <w:t xml:space="preserve"> </w:t>
+      </w:r>
+      <w:proofErr w:type="spellStart"/>
+      <w:r>
+        <w:rPr>
+          <w:rFonts w:ascii="Arial" w:hAnsi="Arial" w:cs="Arial"/>
+        </w:rPr>
+        <w:t>Arduino</w:t>
+      </w:r>
+      <w:proofErr w:type="spellEnd"/>
+      <w:r>
+        <w:rPr>
+          <w:rFonts w:ascii="Arial" w:hAnsi="Arial" w:cs="Arial"/>
+        </w:rPr>
+        <w:t xml:space="preserve"> Nano 3.0</w:t>
       </w:r>
       <w:r>
         <w:rPr>
@@ -154,7 +168,21 @@
         <w:rPr>
           <w:rFonts w:ascii="Arial" w:hAnsi="Arial" w:cs="Arial"/>
         </w:rPr>
-        <w:t xml:space="preserve"> en el microcontrolador ATMEGA328</w:t>
+        <w:t xml:space="preserve"> en el </w:t>
+      </w:r>
+      <w:proofErr w:type="spellStart"/>
+      <w:r>
+        <w:rPr>
+          <w:rFonts w:ascii="Arial" w:hAnsi="Arial" w:cs="Arial"/>
+        </w:rPr>
+        <w:t>microcontrolador</w:t>
+      </w:r>
+      <w:proofErr w:type="spellEnd"/>
+      <w:r>
+        <w:rPr>
+          <w:rFonts w:ascii="Arial" w:hAnsi="Arial" w:cs="Arial"/>
+        </w:rPr>
+        <w:t xml:space="preserve"> ATMEGA328</w:t>
       </w:r>
       <w:r>
         <w:rPr>
@@ -299,7 +327,21 @@
         <w:rPr>
           <w:rFonts w:ascii="Arial" w:hAnsi="Arial" w:cs="Arial"/>
         </w:rPr>
-        <w:t xml:space="preserve"> los sensores en el chásis e</w:t>
+        <w:t xml:space="preserve"> los sensores en el </w:t>
+      </w:r>
+      <w:proofErr w:type="spellStart"/>
+      <w:r>
+        <w:rPr>
+          <w:rFonts w:ascii="Arial" w:hAnsi="Arial" w:cs="Arial"/>
+        </w:rPr>
+        <w:t>chásis</w:t>
+      </w:r>
+      <w:proofErr w:type="spellEnd"/>
+      <w:r>
+        <w:rPr>
+          <w:rFonts w:ascii="Arial" w:hAnsi="Arial" w:cs="Arial"/>
+        </w:rPr>
+        <w:t xml:space="preserve"> e</w:t>
       </w:r>
       <w:r>
         <w:rPr>
@@ -326,7 +368,21 @@
         <w:rPr>
           <w:rFonts w:ascii="Arial" w:hAnsi="Arial" w:cs="Arial"/>
         </w:rPr>
-        <w:t>Las hélices flexibles del chasis Draganflyer V, a pesar de poseer una alta durabilidad y representar un menor peligro para el usuario final, reducen en gran medida la eficiencia energética del cuadricóptero y la carga máxima que éste puede levantar.</w:t>
+        <w:t xml:space="preserve">Las hélices flexibles del chasis </w:t>
+      </w:r>
+      <w:proofErr w:type="spellStart"/>
+      <w:r>
+        <w:rPr>
+          <w:rFonts w:ascii="Arial" w:hAnsi="Arial" w:cs="Arial"/>
+        </w:rPr>
+        <w:t>Draganflyer</w:t>
+      </w:r>
+      <w:proofErr w:type="spellEnd"/>
+      <w:r>
+        <w:rPr>
+          <w:rFonts w:ascii="Arial" w:hAnsi="Arial" w:cs="Arial"/>
+        </w:rPr>
+        <w:t xml:space="preserve"> V, a pesar de poseer una alta durabilidad y representar un menor peligro para el usuario final, reducen en gran medida la eficiencia energética del cuadricóptero y la carga máxima que éste puede levantar.</w:t>
       </w:r>
     </w:p>
     <w:p>
@@ -380,7 +436,21 @@
         <w:rPr>
           <w:rFonts w:ascii="Arial" w:hAnsi="Arial" w:cs="Arial"/>
         </w:rPr>
-        <w:t>[Nadales 2009]</w:t>
+        <w:t>[</w:t>
+      </w:r>
+      <w:proofErr w:type="spellStart"/>
+      <w:r>
+        <w:rPr>
+          <w:rFonts w:ascii="Arial" w:hAnsi="Arial" w:cs="Arial"/>
+        </w:rPr>
+        <w:t>Nadales</w:t>
+      </w:r>
+      <w:proofErr w:type="spellEnd"/>
+      <w:r>
+        <w:rPr>
+          <w:rFonts w:ascii="Arial" w:hAnsi="Arial" w:cs="Arial"/>
+        </w:rPr>
+        <w:t xml:space="preserve"> 2009]</w:t>
       </w:r>
       <w:r>
         <w:rPr>
@@ -579,7 +649,13 @@
         <w:rPr>
           <w:rFonts w:ascii="Arial" w:hAnsi="Arial" w:cs="Arial"/>
         </w:rPr>
-        <w:t>Implementar</w:t>
+        <w:t>Para i</w:t>
+      </w:r>
+      <w:r>
+        <w:rPr>
+          <w:rFonts w:ascii="Arial" w:hAnsi="Arial" w:cs="Arial"/>
+        </w:rPr>
+        <w:t>mplementar</w:t>
       </w:r>
       <w:r>
         <w:rPr>
@@ -609,7 +685,14 @@
         <w:rPr>
           <w:rFonts w:ascii="Arial" w:hAnsi="Arial" w:cs="Arial"/>
         </w:rPr>
-        <w:t>sis para cuadricóptero</w:t>
+        <w:t xml:space="preserve">sis para </w:t>
+      </w:r>
+      <w:proofErr w:type="spellStart"/>
+      <w:r>
+        <w:rPr>
+          <w:rFonts w:ascii="Arial" w:hAnsi="Arial" w:cs="Arial"/>
+        </w:rPr>
+        <w:t>cuadricóptero</w:t>
       </w:r>
       <w:r>
         <w:rPr>
@@ -617,6 +700,7 @@
         </w:rPr>
         <w:t>s</w:t>
       </w:r>
+      <w:proofErr w:type="spellEnd"/>
       <w:r>
         <w:rPr>
           <w:rFonts w:ascii="Arial" w:hAnsi="Arial" w:cs="Arial"/>
@@ -785,8 +869,30 @@
         <w:rPr>
           <w:rFonts w:ascii="Arial" w:hAnsi="Arial" w:cs="Arial"/>
         </w:rPr>
-        <w:t>ir de los datos del acelerómetro, o utilizando cuaterniones en lugar de ángulos de Euler</w:t>
-      </w:r>
+        <w:t xml:space="preserve">ir de los datos del acelerómetro, o utilizando </w:t>
+      </w:r>
+      <w:proofErr w:type="spellStart"/>
+      <w:r>
+        <w:rPr>
+          <w:rFonts w:ascii="Arial" w:hAnsi="Arial" w:cs="Arial"/>
+        </w:rPr>
+        <w:t>cuaterniones</w:t>
+      </w:r>
+      <w:proofErr w:type="spellEnd"/>
+      <w:r>
+        <w:rPr>
+          <w:rFonts w:ascii="Arial" w:hAnsi="Arial" w:cs="Arial"/>
+        </w:rPr>
+        <w:t xml:space="preserve"> en lugar de ángulos de </w:t>
+      </w:r>
+      <w:proofErr w:type="spellStart"/>
+      <w:r>
+        <w:rPr>
+          <w:rFonts w:ascii="Arial" w:hAnsi="Arial" w:cs="Arial"/>
+        </w:rPr>
+        <w:t>Euler</w:t>
+      </w:r>
+      <w:proofErr w:type="spellEnd"/>
       <w:r>
         <w:rPr>
           <w:rFonts w:ascii="Arial" w:hAnsi="Arial" w:cs="Arial"/>
@@ -812,13 +918,41 @@
         <w:rPr>
           <w:rFonts w:ascii="Arial" w:hAnsi="Arial" w:cs="Arial"/>
         </w:rPr>
-        <w:t xml:space="preserve">Para una estimación más robusta del ángulo de Yaw se recomienda la utilización de un magnetómetro en conjunción con un giroscopio. Se sugiere consultar la investigación presentada en </w:t>
-      </w:r>
-      <w:r>
-        <w:rPr>
-          <w:rFonts w:ascii="Arial" w:hAnsi="Arial" w:cs="Arial"/>
-        </w:rPr>
-        <w:t>[Madgwick 2010].</w:t>
+        <w:t xml:space="preserve">Para una estimación más robusta del ángulo de </w:t>
+      </w:r>
+      <w:proofErr w:type="spellStart"/>
+      <w:r>
+        <w:rPr>
+          <w:rFonts w:ascii="Arial" w:hAnsi="Arial" w:cs="Arial"/>
+        </w:rPr>
+        <w:t>Yaw</w:t>
+      </w:r>
+      <w:proofErr w:type="spellEnd"/>
+      <w:r>
+        <w:rPr>
+          <w:rFonts w:ascii="Arial" w:hAnsi="Arial" w:cs="Arial"/>
+        </w:rPr>
+        <w:t xml:space="preserve"> se recomienda la utilización de un magnetómetro en conjunción con un giroscopio. Se sugiere consultar la investigación presentada en </w:t>
+      </w:r>
+      <w:r>
+        <w:rPr>
+          <w:rFonts w:ascii="Arial" w:hAnsi="Arial" w:cs="Arial"/>
+        </w:rPr>
+        <w:t>[</w:t>
+      </w:r>
+      <w:proofErr w:type="spellStart"/>
+      <w:r>
+        <w:rPr>
+          <w:rFonts w:ascii="Arial" w:hAnsi="Arial" w:cs="Arial"/>
+        </w:rPr>
+        <w:t>Madgwick</w:t>
+      </w:r>
+      <w:proofErr w:type="spellEnd"/>
+      <w:r>
+        <w:rPr>
+          <w:rFonts w:ascii="Arial" w:hAnsi="Arial" w:cs="Arial"/>
+        </w:rPr>
+        <w:t xml:space="preserve"> 2010].</w:t>
       </w:r>
     </w:p>
     <w:p>
@@ -928,14 +1062,14 @@
         <w:rPr>
           <w:rFonts w:ascii="Arial" w:hAnsi="Arial" w:cs="Arial"/>
         </w:rPr>
-        <w:t xml:space="preserve">La estrategia desarrollada para el cálculo de velocidad lineal en el eje z del cuadricóptero está constantemente sujeta a errores de estimación por obtenerse a partir de integración numérica, y por la alta sensibilidad del </w:t>
+        <w:t xml:space="preserve">La estrategia desarrollada para el cálculo de velocidad lineal en el eje z del cuadricóptero está constantemente sujeta a errores de estimación por </w:t>
       </w:r>
       <w:r>
         <w:rPr>
           <w:rFonts w:ascii="Arial" w:hAnsi="Arial" w:cs="Arial"/>
         </w:rPr>
         <w:lastRenderedPageBreak/>
-        <w:t xml:space="preserve">acelerómetro a las vibraciones mecánicas. Se recomienda mejorar la precisión de la </w:t>
+        <w:t xml:space="preserve">obtenerse a partir de integración numérica, y por la alta sensibilidad del acelerómetro a las vibraciones mecánicas. Se recomienda mejorar la precisión de la </w:t>
       </w:r>
       <w:r>
         <w:rPr>
@@ -995,7 +1129,21 @@
         <w:rPr>
           <w:rFonts w:ascii="Arial" w:hAnsi="Arial" w:cs="Arial"/>
         </w:rPr>
-        <w:t xml:space="preserve"> infrarrojo de distancia o de odometría visual</w:t>
+        <w:t xml:space="preserve"> infrarrojo de distancia o de </w:t>
+      </w:r>
+      <w:proofErr w:type="spellStart"/>
+      <w:r>
+        <w:rPr>
+          <w:rFonts w:ascii="Arial" w:hAnsi="Arial" w:cs="Arial"/>
+        </w:rPr>
+        <w:t>odometría</w:t>
+      </w:r>
+      <w:proofErr w:type="spellEnd"/>
+      <w:r>
+        <w:rPr>
+          <w:rFonts w:ascii="Arial" w:hAnsi="Arial" w:cs="Arial"/>
+        </w:rPr>
+        <w:t xml:space="preserve"> visual</w:t>
       </w:r>
       <w:r>
         <w:rPr>
@@ -1013,7 +1161,21 @@
         <w:rPr>
           <w:rFonts w:ascii="Arial" w:hAnsi="Arial" w:cs="Arial"/>
         </w:rPr>
-        <w:t xml:space="preserve"> filtro de Kalman extendido.</w:t>
+        <w:t xml:space="preserve"> filtro de </w:t>
+      </w:r>
+      <w:proofErr w:type="spellStart"/>
+      <w:r>
+        <w:rPr>
+          <w:rFonts w:ascii="Arial" w:hAnsi="Arial" w:cs="Arial"/>
+        </w:rPr>
+        <w:t>Kalman</w:t>
+      </w:r>
+      <w:proofErr w:type="spellEnd"/>
+      <w:r>
+        <w:rPr>
+          <w:rFonts w:ascii="Arial" w:hAnsi="Arial" w:cs="Arial"/>
+        </w:rPr>
+        <w:t xml:space="preserve"> extendido.</w:t>
       </w:r>
     </w:p>
     <w:p>
@@ -1034,7 +1196,133 @@
         <w:rPr>
           <w:rFonts w:ascii="Arial" w:hAnsi="Arial" w:cs="Arial"/>
         </w:rPr>
-        <w:t>Para la realización de investigación avanzada con cuadricópteros se recomienda fervientemente utilizar tecnología de punta, como pueden ser: los motores sin escobillas, Electronic Speed Controllers, y unidades de control como el Ardupilot Mega, Pixhawk y Asctec Mastermind, entre otros. Esto, porque los mismos están basados en estándares del área, y permiten reducir el tiempo de desarrollo, al homogeneizar la arquitectura de los cuadricópteros sobre los cuales se realizará la investigación.</w:t>
+        <w:t xml:space="preserve">Para la realización de investigación avanzada con </w:t>
+      </w:r>
+      <w:proofErr w:type="spellStart"/>
+      <w:r>
+        <w:rPr>
+          <w:rFonts w:ascii="Arial" w:hAnsi="Arial" w:cs="Arial"/>
+        </w:rPr>
+        <w:t>cuadricópteros</w:t>
+      </w:r>
+      <w:proofErr w:type="spellEnd"/>
+      <w:r>
+        <w:rPr>
+          <w:rFonts w:ascii="Arial" w:hAnsi="Arial" w:cs="Arial"/>
+        </w:rPr>
+        <w:t xml:space="preserve"> se recomienda fervientemente utilizar tecnología de punta, como pueden ser: los motores sin escobillas, </w:t>
+      </w:r>
+      <w:proofErr w:type="spellStart"/>
+      <w:r>
+        <w:rPr>
+          <w:rFonts w:ascii="Arial" w:hAnsi="Arial" w:cs="Arial"/>
+        </w:rPr>
+        <w:t>Electronic</w:t>
+      </w:r>
+      <w:proofErr w:type="spellEnd"/>
+      <w:r>
+        <w:rPr>
+          <w:rFonts w:ascii="Arial" w:hAnsi="Arial" w:cs="Arial"/>
+        </w:rPr>
+        <w:t xml:space="preserve"> </w:t>
+      </w:r>
+      <w:proofErr w:type="spellStart"/>
+      <w:r>
+        <w:rPr>
+          <w:rFonts w:ascii="Arial" w:hAnsi="Arial" w:cs="Arial"/>
+        </w:rPr>
+        <w:t>Speed</w:t>
+      </w:r>
+      <w:proofErr w:type="spellEnd"/>
+      <w:r>
+        <w:rPr>
+          <w:rFonts w:ascii="Arial" w:hAnsi="Arial" w:cs="Arial"/>
+        </w:rPr>
+        <w:t xml:space="preserve"> </w:t>
+      </w:r>
+      <w:proofErr w:type="spellStart"/>
+      <w:r>
+        <w:rPr>
+          <w:rFonts w:ascii="Arial" w:hAnsi="Arial" w:cs="Arial"/>
+        </w:rPr>
+        <w:t>Controllers</w:t>
+      </w:r>
+      <w:proofErr w:type="spellEnd"/>
+      <w:r>
+        <w:rPr>
+          <w:rFonts w:ascii="Arial" w:hAnsi="Arial" w:cs="Arial"/>
+        </w:rPr>
+        <w:t xml:space="preserve">, y unidades de control como el </w:t>
+      </w:r>
+      <w:proofErr w:type="spellStart"/>
+      <w:r>
+        <w:rPr>
+          <w:rFonts w:ascii="Arial" w:hAnsi="Arial" w:cs="Arial"/>
+        </w:rPr>
+        <w:t>Ardupilot</w:t>
+      </w:r>
+      <w:proofErr w:type="spellEnd"/>
+      <w:r>
+        <w:rPr>
+          <w:rFonts w:ascii="Arial" w:hAnsi="Arial" w:cs="Arial"/>
+        </w:rPr>
+        <w:t xml:space="preserve"> Mega, </w:t>
+      </w:r>
+      <w:proofErr w:type="spellStart"/>
+      <w:r>
+        <w:rPr>
+          <w:rFonts w:ascii="Arial" w:hAnsi="Arial" w:cs="Arial"/>
+        </w:rPr>
+        <w:t>Pixhawk</w:t>
+      </w:r>
+      <w:proofErr w:type="spellEnd"/>
+      <w:r>
+        <w:rPr>
+          <w:rFonts w:ascii="Arial" w:hAnsi="Arial" w:cs="Arial"/>
+        </w:rPr>
+        <w:t xml:space="preserve"> y </w:t>
+      </w:r>
+      <w:proofErr w:type="spellStart"/>
+      <w:r>
+        <w:rPr>
+          <w:rFonts w:ascii="Arial" w:hAnsi="Arial" w:cs="Arial"/>
+        </w:rPr>
+        <w:t>Asctec</w:t>
+      </w:r>
+      <w:proofErr w:type="spellEnd"/>
+      <w:r>
+        <w:rPr>
+          <w:rFonts w:ascii="Arial" w:hAnsi="Arial" w:cs="Arial"/>
+        </w:rPr>
+        <w:t xml:space="preserve"> </w:t>
+      </w:r>
+      <w:proofErr w:type="spellStart"/>
+      <w:r>
+        <w:rPr>
+          <w:rFonts w:ascii="Arial" w:hAnsi="Arial" w:cs="Arial"/>
+        </w:rPr>
+        <w:t>Mastermind</w:t>
+      </w:r>
+      <w:proofErr w:type="spellEnd"/>
+      <w:r>
+        <w:rPr>
+          <w:rFonts w:ascii="Arial" w:hAnsi="Arial" w:cs="Arial"/>
+        </w:rPr>
+        <w:t xml:space="preserve">, entre otros. Esto, porque los mismos están basados en estándares del área, y permiten reducir el tiempo de desarrollo, al homogeneizar la arquitectura de los </w:t>
+      </w:r>
+      <w:proofErr w:type="spellStart"/>
+      <w:r>
+        <w:rPr>
+          <w:rFonts w:ascii="Arial" w:hAnsi="Arial" w:cs="Arial"/>
+        </w:rPr>
+        <w:t>cuadricópteros</w:t>
+      </w:r>
+      <w:proofErr w:type="spellEnd"/>
+      <w:r>
+        <w:rPr>
+          <w:rFonts w:ascii="Arial" w:hAnsi="Arial" w:cs="Arial"/>
+        </w:rPr>
+        <w:t xml:space="preserve"> sobre los cuales se realizará la investigación.</w:t>
       </w:r>
     </w:p>
     <w:sectPr>

</xml_diff>

<commit_message>
Falta agregar sinopsis, introduccion y pruebas del sensor ultrasonico de distancia. Hay que arreglar los numeros de figuras y tablas, y poner todo en un solo documento.
</commit_message>
<xml_diff>
--- a/Documento/Capítulo 6 - Conclusiones y recomendaciones.docx
+++ b/Documento/Capítulo 6 - Conclusiones y recomendaciones.docx
@@ -813,61 +813,31 @@
         <w:rPr>
           <w:rFonts w:ascii="Arial" w:hAnsi="Arial" w:cs="Arial"/>
         </w:rPr>
-        <w:t xml:space="preserve">En caso de </w:t>
-      </w:r>
-      <w:r>
-        <w:rPr>
-          <w:rFonts w:ascii="Arial" w:hAnsi="Arial" w:cs="Arial"/>
-        </w:rPr>
-        <w:t>perseguirse el desarrollo</w:t>
-      </w:r>
-      <w:r>
-        <w:rPr>
-          <w:rFonts w:ascii="Arial" w:hAnsi="Arial" w:cs="Arial"/>
-        </w:rPr>
-        <w:t xml:space="preserve"> sistemas de control para realizar </w:t>
-      </w:r>
-      <w:r>
-        <w:rPr>
-          <w:rFonts w:ascii="Arial" w:hAnsi="Arial" w:cs="Arial"/>
-        </w:rPr>
-        <w:t xml:space="preserve">vuelo acrobático o </w:t>
-      </w:r>
-      <w:r>
-        <w:rPr>
-          <w:rFonts w:ascii="Arial" w:hAnsi="Arial" w:cs="Arial"/>
-        </w:rPr>
-        <w:t>maniobras agresivas</w:t>
-      </w:r>
-      <w:r>
-        <w:rPr>
-          <w:rFonts w:ascii="Arial" w:hAnsi="Arial" w:cs="Arial"/>
-        </w:rPr>
-        <w:t>,</w:t>
-      </w:r>
-      <w:r>
-        <w:rPr>
-          <w:rFonts w:ascii="Arial" w:hAnsi="Arial" w:cs="Arial"/>
-        </w:rPr>
-        <w:t xml:space="preserve"> se recomienda mejorar el algoritmo de estimación de ángulos media</w:t>
-      </w:r>
-      <w:r>
-        <w:rPr>
-          <w:rFonts w:ascii="Arial" w:hAnsi="Arial" w:cs="Arial"/>
-        </w:rPr>
-        <w:t>nte filtro complementario valida</w:t>
-      </w:r>
-      <w:r>
-        <w:rPr>
-          <w:rFonts w:ascii="Arial" w:hAnsi="Arial" w:cs="Arial"/>
-        </w:rPr>
-        <w:t>ndo la dirección del vector de aceleración gravitacional al realizar la estimación de ángulo a part</w:t>
-      </w:r>
-      <w:r>
-        <w:rPr>
-          <w:rFonts w:ascii="Arial" w:hAnsi="Arial" w:cs="Arial"/>
-        </w:rPr>
-        <w:t>ir de los datos del acelerómetro, o utilizando cuaterniones en lugar de ángulos de Euler</w:t>
+        <w:t xml:space="preserve">Para solucionar el problema de contención de recursos del segundo temporizador del Arduino Nano producido por la librería </w:t>
+      </w:r>
+      <w:r>
+        <w:rPr>
+          <w:rFonts w:ascii="Arial" w:hAnsi="Arial" w:cs="Arial"/>
+        </w:rPr>
+        <w:t>New</w:t>
+      </w:r>
+      <w:r>
+        <w:rPr>
+          <w:rFonts w:ascii="Arial" w:hAnsi="Arial" w:cs="Arial"/>
+        </w:rPr>
+        <w:t>Ping y la asignación de los puertos de PWM del circuito de lógica, sensores y comunicación, se recomienda modificar el circuito desarrollado para utilizar únicamente los puertos 5, 6, 9 y 10 del Arduino Nano</w:t>
+      </w:r>
+      <w:r>
+        <w:rPr>
+          <w:rFonts w:ascii="Arial" w:hAnsi="Arial" w:cs="Arial"/>
+        </w:rPr>
+        <w:t xml:space="preserve"> para emitir señales de PWM</w:t>
+      </w:r>
+      <w:r>
+        <w:rPr>
+          <w:rFonts w:ascii="Arial" w:hAnsi="Arial" w:cs="Arial"/>
+        </w:rPr>
+        <w:t>, de modo que sólo sean utilizados los temporizadores timer0 y timer1 del mismo, y el temporizador timer2 quede libre para su utilización por parte de la librería NewPing</w:t>
       </w:r>
       <w:r>
         <w:rPr>
@@ -894,13 +864,67 @@
         <w:rPr>
           <w:rFonts w:ascii="Arial" w:hAnsi="Arial" w:cs="Arial"/>
         </w:rPr>
-        <w:t xml:space="preserve">Para una estimación más robusta del ángulo de Yaw se recomienda la utilización de un magnetómetro en conjunción con un giroscopio. Se sugiere consultar la investigación presentada en </w:t>
-      </w:r>
-      <w:r>
-        <w:rPr>
-          <w:rFonts w:ascii="Arial" w:hAnsi="Arial" w:cs="Arial"/>
-        </w:rPr>
-        <w:t>[Madgwick 2010].</w:t>
+        <w:t xml:space="preserve">En caso de </w:t>
+      </w:r>
+      <w:r>
+        <w:rPr>
+          <w:rFonts w:ascii="Arial" w:hAnsi="Arial" w:cs="Arial"/>
+        </w:rPr>
+        <w:t>perseguirse el desarrollo</w:t>
+      </w:r>
+      <w:r>
+        <w:rPr>
+          <w:rFonts w:ascii="Arial" w:hAnsi="Arial" w:cs="Arial"/>
+        </w:rPr>
+        <w:t xml:space="preserve"> sistemas de control para realizar </w:t>
+      </w:r>
+      <w:r>
+        <w:rPr>
+          <w:rFonts w:ascii="Arial" w:hAnsi="Arial" w:cs="Arial"/>
+        </w:rPr>
+        <w:t xml:space="preserve">vuelo acrobático o </w:t>
+      </w:r>
+      <w:r>
+        <w:rPr>
+          <w:rFonts w:ascii="Arial" w:hAnsi="Arial" w:cs="Arial"/>
+        </w:rPr>
+        <w:t>maniobras agresivas</w:t>
+      </w:r>
+      <w:r>
+        <w:rPr>
+          <w:rFonts w:ascii="Arial" w:hAnsi="Arial" w:cs="Arial"/>
+        </w:rPr>
+        <w:t>,</w:t>
+      </w:r>
+      <w:r>
+        <w:rPr>
+          <w:rFonts w:ascii="Arial" w:hAnsi="Arial" w:cs="Arial"/>
+        </w:rPr>
+        <w:t xml:space="preserve"> se recomienda mejorar el algoritmo de estimación de ángulos media</w:t>
+      </w:r>
+      <w:r>
+        <w:rPr>
+          <w:rFonts w:ascii="Arial" w:hAnsi="Arial" w:cs="Arial"/>
+        </w:rPr>
+        <w:t>nte filtro complementario valida</w:t>
+      </w:r>
+      <w:r>
+        <w:rPr>
+          <w:rFonts w:ascii="Arial" w:hAnsi="Arial" w:cs="Arial"/>
+        </w:rPr>
+        <w:t>ndo la dirección del vector de aceleración gravitacional al realizar la estimación de ángulo a part</w:t>
+      </w:r>
+      <w:r>
+        <w:rPr>
+          <w:rFonts w:ascii="Arial" w:hAnsi="Arial" w:cs="Arial"/>
+        </w:rPr>
+        <w:t>ir de los datos del acelerómetro, o utilizando cuaterniones en lugar de ángulos de Euler</w:t>
+      </w:r>
+      <w:r>
+        <w:rPr>
+          <w:rFonts w:ascii="Arial" w:hAnsi="Arial" w:cs="Arial"/>
+        </w:rPr>
+        <w:t>.</w:t>
       </w:r>
     </w:p>
     <w:p>
@@ -921,7 +945,20 @@
         <w:rPr>
           <w:rFonts w:ascii="Arial" w:hAnsi="Arial" w:cs="Arial"/>
         </w:rPr>
-        <w:t>Para disminuir el tiempo de respuesta e incrementar la robustez y precisión de los sistemas de control se recomienda implementar control de velocidad individual de los motores del cuadricóptero.</w:t>
+        <w:t xml:space="preserve">Para una estimación más robusta del ángulo de Yaw se recomienda la </w:t>
+      </w:r>
+      <w:r>
+        <w:rPr>
+          <w:rFonts w:ascii="Arial" w:hAnsi="Arial" w:cs="Arial"/>
+        </w:rPr>
+        <w:lastRenderedPageBreak/>
+        <w:t xml:space="preserve">utilización de un magnetómetro en conjunción con un giroscopio. Se sugiere consultar la investigación presentada en </w:t>
+      </w:r>
+      <w:r>
+        <w:rPr>
+          <w:rFonts w:ascii="Arial" w:hAnsi="Arial" w:cs="Arial"/>
+        </w:rPr>
+        <w:t>[Madgwick 2010].</w:t>
       </w:r>
     </w:p>
     <w:p>
@@ -942,6 +979,27 @@
         <w:rPr>
           <w:rFonts w:ascii="Arial" w:hAnsi="Arial" w:cs="Arial"/>
         </w:rPr>
+        <w:t>Para disminuir el tiempo de respuesta e incrementar la robustez y precisión de los sistemas de control se recomienda implementar control de velocidad individual de los motores del cuadricóptero.</w:t>
+      </w:r>
+    </w:p>
+    <w:p>
+      <w:pPr>
+        <w:pStyle w:val="Sinespaciado"/>
+        <w:numPr>
+          <w:ilvl w:val="0"/>
+          <w:numId w:val="7"/>
+        </w:numPr>
+        <w:spacing w:line="360" w:lineRule="auto"/>
+        <w:jc w:val="both"/>
+        <w:rPr>
+          <w:rFonts w:ascii="Arial" w:hAnsi="Arial" w:cs="Arial"/>
+          <w:u w:val="single"/>
+        </w:rPr>
+      </w:pPr>
+      <w:r>
+        <w:rPr>
+          <w:rFonts w:ascii="Arial" w:hAnsi="Arial" w:cs="Arial"/>
+        </w:rPr>
         <w:t>Para la realización de pruebas</w:t>
       </w:r>
       <w:r>
@@ -966,14 +1024,7 @@
         <w:rPr>
           <w:rFonts w:ascii="Arial" w:hAnsi="Arial" w:cs="Arial"/>
         </w:rPr>
-        <w:t xml:space="preserve"> permite realizar un estudio exhaustivo del </w:t>
-      </w:r>
-      <w:r>
-        <w:rPr>
-          <w:rFonts w:ascii="Arial" w:hAnsi="Arial" w:cs="Arial"/>
-        </w:rPr>
-        <w:lastRenderedPageBreak/>
-        <w:t>rendimi</w:t>
+        <w:t xml:space="preserve"> permite realizar un estudio exhaustivo del rendimi</w:t>
       </w:r>
       <w:r>
         <w:rPr>

</xml_diff>